<commit_message>
Paste Rephrased data of tv, vacuum cleaner, and pc accessories in electronics
</commit_message>
<xml_diff>
--- a/images/electronics/T.V/televisions.docx
+++ b/images/electronics/T.V/televisions.docx
@@ -67,7 +67,15 @@
                 <w:sz w:val="26"/>
                 <w:szCs w:val="26"/>
               </w:rPr>
-              <w:t xml:space="preserve">TOSHIBA 43'' Smart LED TV, Full HD, REGZA Engine, Bezel-less, Built-in Receiver, 2 HDMI &amp; 2 USB Ports + Free </w:t>
+              <w:t>TOSHIBA 43</w:t>
+            </w:r>
+            <w:r>
+              <w:rPr>
+                <w:rFonts w:ascii="Leelawadee" w:hAnsi="Leelawadee" w:cs="Leelawadee"/>
+                <w:sz w:val="26"/>
+                <w:szCs w:val="26"/>
+              </w:rPr>
+              <w:t xml:space="preserve"> Smart LED TV, Full HD, REGZA Engine, Bezel-less, Built-in Receiver, 2 HDMI &amp; 2 USB Ports + Free </w:t>
             </w:r>
             <w:proofErr w:type="spellStart"/>
             <w:r>
@@ -354,6 +362,7 @@
                 <w:szCs w:val="26"/>
               </w:rPr>
             </w:pPr>
+            <w:bookmarkStart w:id="0" w:name="_GoBack"/>
             <w:r>
               <w:rPr>
                 <w:rFonts w:ascii="Leelawadee" w:hAnsi="Leelawadee" w:cs="Leelawadee"/>
@@ -362,7 +371,6 @@
               </w:rPr>
               <w:t>Toshiba LED 32 Inch HD TV with Built-In Receiver</w:t>
             </w:r>
-            <w:bookmarkStart w:id="0" w:name="_GoBack"/>
             <w:bookmarkEnd w:id="0"/>
           </w:p>
         </w:tc>
@@ -1448,7 +1456,7 @@
 </file>
 
 <file path=customXml/itemProps1.xml><?xml version="1.0" encoding="utf-8"?>
-<ds:datastoreItem xmlns:ds="http://schemas.openxmlformats.org/officeDocument/2006/customXml" ds:itemID="{C1C524DF-9D32-4512-887E-FC947A65E750}">
+<ds:datastoreItem xmlns:ds="http://schemas.openxmlformats.org/officeDocument/2006/customXml" ds:itemID="{0F674B48-4A0E-4858-AC7F-1FB9BC30D650}">
   <ds:schemaRefs>
     <ds:schemaRef ds:uri="http://schemas.openxmlformats.org/officeDocument/2006/bibliography"/>
   </ds:schemaRefs>

</xml_diff>